<commit_message>
Poster.docx some minor text improvements from my side. (Contents stay still the same)
</commit_message>
<xml_diff>
--- a/doku/60_Finalpresentation/Poster.docx
+++ b/doku/60_Finalpresentation/Poster.docx
@@ -1,6 +1,6 @@
 
 <file path=word/document.xml><?xml version="1.0" encoding="utf-8"?>
-<w:document xmlns:wpc="http://schemas.microsoft.com/office/word/2010/wordprocessingCanvas" xmlns:cx="http://schemas.microsoft.com/office/drawing/2014/chartex" xmlns:cx1="http://schemas.microsoft.com/office/drawing/2015/9/8/chartex" xmlns:cx2="http://schemas.microsoft.com/office/drawing/2015/10/21/chartex" xmlns:cx3="http://schemas.microsoft.com/office/drawing/2016/5/9/chartex" xmlns:cx4="http://schemas.microsoft.com/office/drawing/2016/5/10/chartex" xmlns:cx5="http://schemas.microsoft.com/office/drawing/2016/5/11/chartex" xmlns:mc="http://schemas.openxmlformats.org/markup-compatibility/2006" xmlns:o="urn:schemas-microsoft-com:office:office" xmlns:r="http://schemas.openxmlformats.org/officeDocument/2006/relationships" xmlns:m="http://schemas.openxmlformats.org/officeDocument/2006/math" xmlns:v="urn:schemas-microsoft-com:vml" xmlns:wp14="http://schemas.microsoft.com/office/word/2010/wordprocessingDrawing" xmlns:wp="http://schemas.openxmlformats.org/drawingml/2006/wordprocessingDrawing" xmlns:w10="urn:schemas-microsoft-com:office:word" xmlns:w="http://schemas.openxmlformats.org/wordprocessingml/2006/main" xmlns:w14="http://schemas.microsoft.com/office/word/2010/wordml" xmlns:w15="http://schemas.microsoft.com/office/word/2012/wordml" xmlns:w16se="http://schemas.microsoft.com/office/word/2015/wordml/symex" xmlns:wpg="http://schemas.microsoft.com/office/word/2010/wordprocessingGroup" xmlns:wpi="http://schemas.microsoft.com/office/word/2010/wordprocessingInk" xmlns:wne="http://schemas.microsoft.com/office/word/2006/wordml" xmlns:wps="http://schemas.microsoft.com/office/word/2010/wordprocessingShape" mc:Ignorable="w14 w15 w16se wp14">
+<w:document xmlns:wpc="http://schemas.microsoft.com/office/word/2010/wordprocessingCanvas" xmlns:mc="http://schemas.openxmlformats.org/markup-compatibility/2006" xmlns:o="urn:schemas-microsoft-com:office:office" xmlns:r="http://schemas.openxmlformats.org/officeDocument/2006/relationships" xmlns:m="http://schemas.openxmlformats.org/officeDocument/2006/math" xmlns:v="urn:schemas-microsoft-com:vml" xmlns:wp14="http://schemas.microsoft.com/office/word/2010/wordprocessingDrawing" xmlns:wp="http://schemas.openxmlformats.org/drawingml/2006/wordprocessingDrawing" xmlns:w10="urn:schemas-microsoft-com:office:word" xmlns:w="http://schemas.openxmlformats.org/wordprocessingml/2006/main" xmlns:w14="http://schemas.microsoft.com/office/word/2010/wordml" xmlns:w15="http://schemas.microsoft.com/office/word/2012/wordml" xmlns:wpg="http://schemas.microsoft.com/office/word/2010/wordprocessingGroup" xmlns:wpi="http://schemas.microsoft.com/office/word/2010/wordprocessingInk" xmlns:wne="http://schemas.microsoft.com/office/word/2006/wordml" xmlns:wps="http://schemas.microsoft.com/office/word/2010/wordprocessingShape" mc:Ignorable="w14 w15 wp14">
   <w:body>
     <w:p>
       <w:pPr>
@@ -230,29 +230,7 @@
                                 <w:szCs w:val="16"/>
                                 <w:lang w:val="en-US"/>
                               </w:rPr>
-                              <w:t xml:space="preserve">, Jan Philipp </w:t>
-                            </w:r>
-                            <w:proofErr w:type="spellStart"/>
-                            <w:r>
-                              <w:rPr>
-                                <w:rFonts w:ascii="Lucida Sans" w:hAnsi="Lucida Sans"/>
-                                <w:b/>
-                                <w:sz w:val="16"/>
-                                <w:szCs w:val="16"/>
-                                <w:lang w:val="en-US"/>
-                              </w:rPr>
-                              <w:t>Grünewald</w:t>
-                            </w:r>
-                            <w:proofErr w:type="spellEnd"/>
-                            <w:r>
-                              <w:rPr>
-                                <w:rFonts w:ascii="Lucida Sans" w:hAnsi="Lucida Sans"/>
-                                <w:b/>
-                                <w:sz w:val="16"/>
-                                <w:szCs w:val="16"/>
-                                <w:lang w:val="en-US"/>
-                              </w:rPr>
-                              <w:t>, Christian Meier</w:t>
+                              <w:t>, Jan Philipp Grünewald, Christian Meier</w:t>
                             </w:r>
                           </w:p>
                           <w:p>
@@ -341,7 +319,7 @@
               </wp:anchor>
             </w:drawing>
           </mc:Choice>
-          <mc:Fallback>
+          <mc:Fallback xmlns:w16se="http://schemas.microsoft.com/office/word/2015/wordml/symex" xmlns:cx5="http://schemas.microsoft.com/office/drawing/2016/5/11/chartex" xmlns:cx4="http://schemas.microsoft.com/office/drawing/2016/5/10/chartex" xmlns:cx3="http://schemas.microsoft.com/office/drawing/2016/5/9/chartex" xmlns:cx2="http://schemas.microsoft.com/office/drawing/2015/10/21/chartex" xmlns:cx1="http://schemas.microsoft.com/office/drawing/2015/9/8/chartex" xmlns:cx="http://schemas.microsoft.com/office/drawing/2014/chartex">
             <w:pict>
               <v:shapetype id="_x0000_t202" coordsize="21600,21600" o:spt="202" path="m,l,21600r21600,l21600,xe">
                 <v:stroke joinstyle="miter"/>
@@ -649,8 +627,8 @@
         <w:ind w:left="-851"/>
         <w:rPr>
           <w:rFonts w:ascii="Lucida Sans" w:hAnsi="Lucida Sans"/>
-          <w:sz w:val="16"/>
-          <w:szCs w:val="16"/>
+          <w:sz w:val="20"/>
+          <w:szCs w:val="20"/>
           <w:lang w:val="en-US"/>
         </w:rPr>
       </w:pPr>
@@ -661,7 +639,7 @@
           <w:szCs w:val="20"/>
           <w:lang w:val="en-US"/>
         </w:rPr>
-        <w:t>T</w:t>
+        <w:t>This project deals with the migration of a measuring-system for magnetic properties</w:t>
       </w:r>
       <w:r>
         <w:rPr>
@@ -670,7 +648,7 @@
           <w:szCs w:val="20"/>
           <w:lang w:val="en-US"/>
         </w:rPr>
-        <w:t xml:space="preserve">his </w:t>
+        <w:t xml:space="preserve"> in a new environment</w:t>
       </w:r>
       <w:r>
         <w:rPr>
@@ -679,7 +657,7 @@
           <w:szCs w:val="20"/>
           <w:lang w:val="en-US"/>
         </w:rPr>
-        <w:t>project deals with the migration of the measuring-</w:t>
+        <w:t>.</w:t>
       </w:r>
       <w:r>
         <w:rPr>
@@ -688,7 +666,7 @@
           <w:szCs w:val="20"/>
           <w:lang w:val="en-US"/>
         </w:rPr>
-        <w:t>system, of</w:t>
+        <w:t xml:space="preserve"> </w:t>
       </w:r>
       <w:r>
         <w:rPr>
@@ -697,7 +675,7 @@
           <w:szCs w:val="20"/>
           <w:lang w:val="en-US"/>
         </w:rPr>
-        <w:t xml:space="preserve"> magnetic properties</w:t>
+        <w:t>Main task of this project was the mapping of Pascal-Code into the graphical coding language of LabVIEW. Further work was done regarding enhancing the program by code optimizations as well as the implementation of some new features (e.g.: overcurrent protectio</w:t>
       </w:r>
       <w:r>
         <w:rPr>
@@ -706,7 +684,17 @@
           <w:szCs w:val="20"/>
           <w:lang w:val="en-US"/>
         </w:rPr>
-        <w:t>,</w:t>
+        <w:t xml:space="preserve">n, graphical user </w:t>
+      </w:r>
+      <w:proofErr w:type="gramStart"/>
+      <w:r>
+        <w:rPr>
+          <w:rFonts w:ascii="Lucida Sans" w:hAnsi="Lucida Sans"/>
+          <w:sz w:val="20"/>
+          <w:szCs w:val="20"/>
+          <w:lang w:val="en-US"/>
+        </w:rPr>
+        <w:t>interface, …</w:t>
       </w:r>
       <w:r>
         <w:rPr>
@@ -715,9 +703,9 @@
           <w:szCs w:val="20"/>
           <w:lang w:val="en-US"/>
         </w:rPr>
-        <w:t xml:space="preserve"> into </w:t>
+        <w:t>)</w:t>
       </w:r>
-      <w:proofErr w:type="spellStart"/>
+      <w:proofErr w:type="gramEnd"/>
       <w:r>
         <w:rPr>
           <w:rFonts w:ascii="Lucida Sans" w:hAnsi="Lucida Sans"/>
@@ -725,49 +713,8 @@
           <w:szCs w:val="20"/>
           <w:lang w:val="en-US"/>
         </w:rPr>
-        <w:t>Labview</w:t>
+        <w:t>.</w:t>
       </w:r>
-      <w:proofErr w:type="spellEnd"/>
-      <w:r>
-        <w:rPr>
-          <w:rFonts w:ascii="Lucida Sans" w:hAnsi="Lucida Sans"/>
-          <w:sz w:val="20"/>
-          <w:szCs w:val="20"/>
-          <w:lang w:val="en-US"/>
-        </w:rPr>
-        <w:t xml:space="preserve">. The old software, which was used, was written in Pascal code. The code had to be analyzed and a new software system had to be implemented into </w:t>
-      </w:r>
-      <w:proofErr w:type="spellStart"/>
-      <w:r>
-        <w:rPr>
-          <w:rFonts w:ascii="Lucida Sans" w:hAnsi="Lucida Sans"/>
-          <w:sz w:val="20"/>
-          <w:szCs w:val="20"/>
-          <w:lang w:val="en-US"/>
-        </w:rPr>
-        <w:t>Labview</w:t>
-      </w:r>
-      <w:proofErr w:type="spellEnd"/>
-      <w:r>
-        <w:rPr>
-          <w:rFonts w:ascii="Lucida Sans" w:hAnsi="Lucida Sans"/>
-          <w:sz w:val="20"/>
-          <w:szCs w:val="20"/>
-          <w:lang w:val="en-US"/>
-        </w:rPr>
-        <w:t xml:space="preserve">. The goal was to </w:t>
-      </w:r>
-      <w:r>
-        <w:rPr>
-          <w:rFonts w:ascii="Lucida Sans" w:hAnsi="Lucida Sans"/>
-          <w:sz w:val="20"/>
-          <w:szCs w:val="20"/>
-          <w:lang w:val="en-US"/>
-        </w:rPr>
-        <w:t>guarantee full functionality as it was before and implement some new features in regard of controlling and visualization.</w:t>
-      </w:r>
-      <w:bookmarkStart w:id="0" w:name="_GoBack"/>
-      <w:bookmarkEnd w:id="0"/>
       <w:r>
         <w:rPr>
           <w:rFonts w:ascii="Lucida Sans" w:hAnsi="Lucida Sans"/>
@@ -777,6 +724,35 @@
         </w:rPr>
         <w:br/>
       </w:r>
+      <w:r>
+        <w:rPr>
+          <w:rFonts w:ascii="Lucida Sans" w:hAnsi="Lucida Sans"/>
+          <w:sz w:val="20"/>
+          <w:szCs w:val="20"/>
+          <w:lang w:val="en-US"/>
+        </w:rPr>
+        <w:t xml:space="preserve">The result is a more user-friendly and reasonable code for </w:t>
+      </w:r>
+      <w:r>
+        <w:rPr>
+          <w:rFonts w:ascii="Lucida Sans" w:hAnsi="Lucida Sans"/>
+          <w:sz w:val="20"/>
+          <w:szCs w:val="20"/>
+          <w:lang w:val="en-US"/>
+        </w:rPr>
+        <w:t>the latest</w:t>
+      </w:r>
+      <w:r>
+        <w:rPr>
+          <w:rFonts w:ascii="Lucida Sans" w:hAnsi="Lucida Sans"/>
+          <w:sz w:val="20"/>
+          <w:szCs w:val="20"/>
+          <w:lang w:val="en-US"/>
+        </w:rPr>
+        <w:t xml:space="preserve"> hardware that can be used to identify the main characteristics of transformer sheets.</w:t>
+      </w:r>
+      <w:bookmarkStart w:id="0" w:name="_GoBack"/>
+      <w:bookmarkEnd w:id="0"/>
     </w:p>
     <w:p>
       <w:pPr>
@@ -1030,7 +1006,7 @@
               </wp:anchor>
             </w:drawing>
           </mc:Choice>
-          <mc:Fallback>
+          <mc:Fallback xmlns:w16se="http://schemas.microsoft.com/office/word/2015/wordml/symex" xmlns:cx5="http://schemas.microsoft.com/office/drawing/2016/5/11/chartex" xmlns:cx4="http://schemas.microsoft.com/office/drawing/2016/5/10/chartex" xmlns:cx3="http://schemas.microsoft.com/office/drawing/2016/5/9/chartex" xmlns:cx2="http://schemas.microsoft.com/office/drawing/2015/10/21/chartex" xmlns:cx1="http://schemas.microsoft.com/office/drawing/2015/9/8/chartex" xmlns:cx="http://schemas.microsoft.com/office/drawing/2014/chartex">
             <w:pict>
               <v:shapetype id="_x0000_t202" coordsize="21600,21600" o:spt="202" path="m,l,21600r21600,l21600,xe">
                 <v:stroke joinstyle="miter"/>
@@ -1485,7 +1461,7 @@
               </wp:anchor>
             </w:drawing>
           </mc:Choice>
-          <mc:Fallback>
+          <mc:Fallback xmlns:w16se="http://schemas.microsoft.com/office/word/2015/wordml/symex" xmlns:cx5="http://schemas.microsoft.com/office/drawing/2016/5/11/chartex" xmlns:cx4="http://schemas.microsoft.com/office/drawing/2016/5/10/chartex" xmlns:cx3="http://schemas.microsoft.com/office/drawing/2016/5/9/chartex" xmlns:cx2="http://schemas.microsoft.com/office/drawing/2015/10/21/chartex" xmlns:cx1="http://schemas.microsoft.com/office/drawing/2015/9/8/chartex" xmlns:cx="http://schemas.microsoft.com/office/drawing/2014/chartex">
             <w:pict>
               <v:shape w14:anchorId="4854462E" id="Textfeld 4" o:spid="_x0000_s1028" type="#_x0000_t202" style="position:absolute;margin-left:292.15pt;margin-top:.5pt;width:210.9pt;height:235.5pt;z-index:251664384;visibility:visible;mso-wrap-style:square;mso-width-percent:0;mso-height-percent:0;mso-wrap-distance-left:9pt;mso-wrap-distance-top:3.6pt;mso-wrap-distance-right:9pt;mso-wrap-distance-bottom:3.6pt;mso-position-horizontal:absolute;mso-position-horizontal-relative:margin;mso-position-vertical:absolute;mso-position-vertical-relative:text;mso-width-percent:0;mso-height-percent:0;mso-width-relative:margin;mso-height-relative:margin;v-text-anchor:top" o:gfxdata="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" fillcolor="white [3201]" strokecolor="black [3200]" strokeweight="2pt">
                 <v:textbox>
@@ -1765,7 +1741,7 @@
               </wp:anchor>
             </w:drawing>
           </mc:Choice>
-          <mc:Fallback>
+          <mc:Fallback xmlns:w16se="http://schemas.microsoft.com/office/word/2015/wordml/symex" xmlns:cx5="http://schemas.microsoft.com/office/drawing/2016/5/11/chartex" xmlns:cx4="http://schemas.microsoft.com/office/drawing/2016/5/10/chartex" xmlns:cx3="http://schemas.microsoft.com/office/drawing/2016/5/9/chartex" xmlns:cx2="http://schemas.microsoft.com/office/drawing/2015/10/21/chartex" xmlns:cx1="http://schemas.microsoft.com/office/drawing/2015/9/8/chartex" xmlns:cx="http://schemas.microsoft.com/office/drawing/2014/chartex">
             <w:pict>
               <v:shapetype id="_x0000_t202" coordsize="21600,21600" o:spt="202" path="m,l,21600r21600,l21600,xe">
                 <v:stroke joinstyle="miter"/>
@@ -1798,7 +1774,7 @@
                                     </pic:cNvPicPr>
                                   </pic:nvPicPr>
                                   <pic:blipFill>
-                                    <a:blip r:embed="rId10">
+                                    <a:blip r:embed="rId11">
                                       <a:extLst>
                                         <a:ext uri="{28A0092B-C50C-407E-A947-70E740481C1C}">
                                           <a14:useLocalDpi xmlns:a14="http://schemas.microsoft.com/office/drawing/2010/main" val="0"/>
@@ -1902,7 +1878,7 @@
                                           <pic:cNvPicPr/>
                                         </pic:nvPicPr>
                                         <pic:blipFill>
-                                          <a:blip r:embed="rId11"/>
+                                          <a:blip r:embed="rId12"/>
                                           <a:stretch>
                                             <a:fillRect/>
                                           </a:stretch>
@@ -1943,7 +1919,7 @@
               </wp:anchor>
             </w:drawing>
           </mc:Choice>
-          <mc:Fallback>
+          <mc:Fallback xmlns:w16se="http://schemas.microsoft.com/office/word/2015/wordml/symex" xmlns:cx5="http://schemas.microsoft.com/office/drawing/2016/5/11/chartex" xmlns:cx4="http://schemas.microsoft.com/office/drawing/2016/5/10/chartex" xmlns:cx3="http://schemas.microsoft.com/office/drawing/2016/5/9/chartex" xmlns:cx2="http://schemas.microsoft.com/office/drawing/2015/10/21/chartex" xmlns:cx1="http://schemas.microsoft.com/office/drawing/2015/9/8/chartex" xmlns:cx="http://schemas.microsoft.com/office/drawing/2014/chartex">
             <w:pict>
               <v:shape id="Textfeld 10" o:spid="_x0000_s1030" type="#_x0000_t202" style="position:absolute;left:0;text-align:left;margin-left:307.9pt;margin-top:.5pt;width:178.5pt;height:114.75pt;z-index:251670528;visibility:visible;mso-wrap-style:square;mso-width-percent:0;mso-height-percent:0;mso-wrap-distance-left:9pt;mso-wrap-distance-top:0;mso-wrap-distance-right:9pt;mso-wrap-distance-bottom:0;mso-position-horizontal:absolute;mso-position-horizontal-relative:margin;mso-position-vertical:absolute;mso-position-vertical-relative:text;mso-width-percent:0;mso-height-percent:0;mso-width-relative:margin;mso-height-relative:margin;v-text-anchor:top" o:gfxdata="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" fillcolor="white [3201]" stroked="f" strokeweight=".5pt">
                 <v:textbox>
@@ -1970,7 +1946,7 @@
                                     <pic:cNvPicPr/>
                                   </pic:nvPicPr>
                                   <pic:blipFill>
-                                    <a:blip r:embed="rId12"/>
+                                    <a:blip r:embed="rId13"/>
                                     <a:stretch>
                                       <a:fillRect/>
                                     </a:stretch>
@@ -2178,7 +2154,7 @@
               </wp:anchor>
             </w:drawing>
           </mc:Choice>
-          <mc:Fallback>
+          <mc:Fallback xmlns:w16se="http://schemas.microsoft.com/office/word/2015/wordml/symex" xmlns:cx5="http://schemas.microsoft.com/office/drawing/2016/5/11/chartex" xmlns:cx4="http://schemas.microsoft.com/office/drawing/2016/5/10/chartex" xmlns:cx3="http://schemas.microsoft.com/office/drawing/2016/5/9/chartex" xmlns:cx2="http://schemas.microsoft.com/office/drawing/2015/10/21/chartex" xmlns:cx1="http://schemas.microsoft.com/office/drawing/2015/9/8/chartex" xmlns:cx="http://schemas.microsoft.com/office/drawing/2014/chartex">
             <w:pict>
               <v:shape w14:anchorId="6E82182C" id="Textfeld 7" o:spid="_x0000_s1031" type="#_x0000_t202" style="position:absolute;margin-left:236.65pt;margin-top:201.15pt;width:267pt;height:202.5pt;z-index:251668480;visibility:visible;mso-wrap-style:square;mso-width-percent:0;mso-height-percent:0;mso-wrap-distance-left:9pt;mso-wrap-distance-top:3.6pt;mso-wrap-distance-right:9pt;mso-wrap-distance-bottom:3.6pt;mso-position-horizontal:absolute;mso-position-horizontal-relative:margin;mso-position-vertical:absolute;mso-position-vertical-relative:text;mso-width-percent:0;mso-height-percent:0;mso-width-relative:margin;mso-height-relative:margin;v-text-anchor:top" o:gfxdata="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" fillcolor="white [3201]" strokecolor="black [3200]" strokeweight="2pt">
                 <v:textbox>
@@ -2360,7 +2336,7 @@
                                           <pic:cNvPicPr/>
                                         </pic:nvPicPr>
                                         <pic:blipFill>
-                                          <a:blip r:embed="rId13"/>
+                                          <a:blip r:embed="rId14"/>
                                           <a:stretch>
                                             <a:fillRect/>
                                           </a:stretch>
@@ -2401,7 +2377,7 @@
               </wp:anchor>
             </w:drawing>
           </mc:Choice>
-          <mc:Fallback>
+          <mc:Fallback xmlns:w16se="http://schemas.microsoft.com/office/word/2015/wordml/symex" xmlns:cx5="http://schemas.microsoft.com/office/drawing/2016/5/11/chartex" xmlns:cx4="http://schemas.microsoft.com/office/drawing/2016/5/10/chartex" xmlns:cx3="http://schemas.microsoft.com/office/drawing/2016/5/9/chartex" xmlns:cx2="http://schemas.microsoft.com/office/drawing/2015/10/21/chartex" xmlns:cx1="http://schemas.microsoft.com/office/drawing/2015/9/8/chartex" xmlns:cx="http://schemas.microsoft.com/office/drawing/2014/chartex">
             <w:pict>
               <v:shape id="Textfeld 16" o:spid="_x0000_s1032" type="#_x0000_t202" style="position:absolute;margin-left:256.15pt;margin-top:266.5pt;width:234pt;height:132.75pt;z-index:251671552;visibility:visible;mso-wrap-style:square;mso-width-percent:0;mso-height-percent:0;mso-wrap-distance-left:9pt;mso-wrap-distance-top:0;mso-wrap-distance-right:9pt;mso-wrap-distance-bottom:0;mso-position-horizontal:absolute;mso-position-horizontal-relative:text;mso-position-vertical:absolute;mso-position-vertical-relative:text;mso-width-percent:0;mso-height-percent:0;mso-width-relative:margin;mso-height-relative:margin;v-text-anchor:top" o:gfxdata="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" fillcolor="white [3201]" stroked="f" strokeweight=".5pt">
                 <v:textbox>
@@ -2428,7 +2404,7 @@
                                     <pic:cNvPicPr/>
                                   </pic:nvPicPr>
                                   <pic:blipFill>
-                                    <a:blip r:embed="rId14"/>
+                                    <a:blip r:embed="rId15"/>
                                     <a:stretch>
                                       <a:fillRect/>
                                     </a:stretch>
@@ -2523,7 +2499,7 @@
                                           <pic:cNvPicPr/>
                                         </pic:nvPicPr>
                                         <pic:blipFill>
-                                          <a:blip r:embed="rId15"/>
+                                          <a:blip r:embed="rId16"/>
                                           <a:stretch>
                                             <a:fillRect/>
                                           </a:stretch>
@@ -2564,7 +2540,7 @@
               </wp:anchor>
             </w:drawing>
           </mc:Choice>
-          <mc:Fallback>
+          <mc:Fallback xmlns:w16se="http://schemas.microsoft.com/office/word/2015/wordml/symex" xmlns:cx5="http://schemas.microsoft.com/office/drawing/2016/5/11/chartex" xmlns:cx4="http://schemas.microsoft.com/office/drawing/2016/5/10/chartex" xmlns:cx3="http://schemas.microsoft.com/office/drawing/2016/5/9/chartex" xmlns:cx2="http://schemas.microsoft.com/office/drawing/2015/10/21/chartex" xmlns:cx1="http://schemas.microsoft.com/office/drawing/2015/9/8/chartex" xmlns:cx="http://schemas.microsoft.com/office/drawing/2014/chartex">
             <w:pict>
               <v:shape id="Textfeld 9" o:spid="_x0000_s1033" type="#_x0000_t202" style="position:absolute;margin-left:-20.6pt;margin-top:266.5pt;width:214.5pt;height:132.75pt;z-index:251669504;visibility:visible;mso-wrap-style:square;mso-width-percent:0;mso-height-percent:0;mso-wrap-distance-left:9pt;mso-wrap-distance-top:0;mso-wrap-distance-right:9pt;mso-wrap-distance-bottom:0;mso-position-horizontal:absolute;mso-position-horizontal-relative:text;mso-position-vertical:absolute;mso-position-vertical-relative:text;mso-width-percent:0;mso-height-percent:0;mso-width-relative:margin;mso-height-relative:margin;v-text-anchor:top" o:gfxdata="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" fillcolor="white [3201]" stroked="f" strokeweight=".5pt">
                 <v:textbox>
@@ -2591,7 +2567,7 @@
                                     <pic:cNvPicPr/>
                                   </pic:nvPicPr>
                                   <pic:blipFill>
-                                    <a:blip r:embed="rId16"/>
+                                    <a:blip r:embed="rId17"/>
                                     <a:stretch>
                                       <a:fillRect/>
                                     </a:stretch>
@@ -2818,7 +2794,7 @@
               </wp:anchor>
             </w:drawing>
           </mc:Choice>
-          <mc:Fallback>
+          <mc:Fallback xmlns:w16se="http://schemas.microsoft.com/office/word/2015/wordml/symex" xmlns:cx5="http://schemas.microsoft.com/office/drawing/2016/5/11/chartex" xmlns:cx4="http://schemas.microsoft.com/office/drawing/2016/5/10/chartex" xmlns:cx3="http://schemas.microsoft.com/office/drawing/2016/5/9/chartex" xmlns:cx2="http://schemas.microsoft.com/office/drawing/2015/10/21/chartex" xmlns:cx1="http://schemas.microsoft.com/office/drawing/2015/9/8/chartex" xmlns:cx="http://schemas.microsoft.com/office/drawing/2014/chartex">
             <w:pict>
               <v:shape w14:anchorId="1B54E9F2" id="Textfeld 6" o:spid="_x0000_s1034" type="#_x0000_t202" style="position:absolute;margin-left:-42.35pt;margin-top:199.65pt;width:259.5pt;height:204pt;z-index:251666432;visibility:visible;mso-wrap-style:square;mso-width-percent:0;mso-height-percent:0;mso-wrap-distance-left:9pt;mso-wrap-distance-top:3.6pt;mso-wrap-distance-right:9pt;mso-wrap-distance-bottom:3.6pt;mso-position-horizontal:absolute;mso-position-horizontal-relative:margin;mso-position-vertical:absolute;mso-position-vertical-relative:text;mso-width-percent:0;mso-height-percent:0;mso-width-relative:margin;mso-height-relative:margin;v-text-anchor:top" o:gfxdata="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" fillcolor="white [3201]" strokecolor="black [3200]" strokeweight="2pt">
                 <v:textbox>
@@ -2954,8 +2930,8 @@
       </w:r>
     </w:p>
     <w:sectPr>
-      <w:headerReference w:type="default" r:id="rId17"/>
-      <w:footerReference w:type="default" r:id="rId18"/>
+      <w:headerReference w:type="default" r:id="rId18"/>
+      <w:footerReference w:type="default" r:id="rId19"/>
       <w:pgSz w:w="11906" w:h="16838"/>
       <w:pgMar w:top="3369" w:right="566" w:bottom="709" w:left="1417" w:header="0" w:footer="379" w:gutter="0"/>
       <w:cols w:space="708"/>
@@ -2966,7 +2942,7 @@
 </file>
 
 <file path=word/endnotes.xml><?xml version="1.0" encoding="utf-8"?>
-<w:endnotes xmlns:wpc="http://schemas.microsoft.com/office/word/2010/wordprocessingCanvas" xmlns:cx="http://schemas.microsoft.com/office/drawing/2014/chartex" xmlns:cx1="http://schemas.microsoft.com/office/drawing/2015/9/8/chartex" xmlns:cx2="http://schemas.microsoft.com/office/drawing/2015/10/21/chartex" xmlns:cx3="http://schemas.microsoft.com/office/drawing/2016/5/9/chartex" xmlns:cx4="http://schemas.microsoft.com/office/drawing/2016/5/10/chartex" xmlns:cx5="http://schemas.microsoft.com/office/drawing/2016/5/11/chartex" xmlns:mc="http://schemas.openxmlformats.org/markup-compatibility/2006" xmlns:o="urn:schemas-microsoft-com:office:office" xmlns:r="http://schemas.openxmlformats.org/officeDocument/2006/relationships" xmlns:m="http://schemas.openxmlformats.org/officeDocument/2006/math" xmlns:v="urn:schemas-microsoft-com:vml" xmlns:wp14="http://schemas.microsoft.com/office/word/2010/wordprocessingDrawing" xmlns:wp="http://schemas.openxmlformats.org/drawingml/2006/wordprocessingDrawing" xmlns:w10="urn:schemas-microsoft-com:office:word" xmlns:w="http://schemas.openxmlformats.org/wordprocessingml/2006/main" xmlns:w14="http://schemas.microsoft.com/office/word/2010/wordml" xmlns:w15="http://schemas.microsoft.com/office/word/2012/wordml" xmlns:w16se="http://schemas.microsoft.com/office/word/2015/wordml/symex" xmlns:wpg="http://schemas.microsoft.com/office/word/2010/wordprocessingGroup" xmlns:wpi="http://schemas.microsoft.com/office/word/2010/wordprocessingInk" xmlns:wne="http://schemas.microsoft.com/office/word/2006/wordml" xmlns:wps="http://schemas.microsoft.com/office/word/2010/wordprocessingShape" mc:Ignorable="w14 w15 w16se wp14">
+<w:endnotes xmlns:wpc="http://schemas.microsoft.com/office/word/2010/wordprocessingCanvas" xmlns:mc="http://schemas.openxmlformats.org/markup-compatibility/2006" xmlns:o="urn:schemas-microsoft-com:office:office" xmlns:r="http://schemas.openxmlformats.org/officeDocument/2006/relationships" xmlns:m="http://schemas.openxmlformats.org/officeDocument/2006/math" xmlns:v="urn:schemas-microsoft-com:vml" xmlns:wp14="http://schemas.microsoft.com/office/word/2010/wordprocessingDrawing" xmlns:wp="http://schemas.openxmlformats.org/drawingml/2006/wordprocessingDrawing" xmlns:w10="urn:schemas-microsoft-com:office:word" xmlns:w="http://schemas.openxmlformats.org/wordprocessingml/2006/main" xmlns:w14="http://schemas.microsoft.com/office/word/2010/wordml" xmlns:w15="http://schemas.microsoft.com/office/word/2012/wordml" xmlns:wpg="http://schemas.microsoft.com/office/word/2010/wordprocessingGroup" xmlns:wpi="http://schemas.microsoft.com/office/word/2010/wordprocessingInk" xmlns:wne="http://schemas.microsoft.com/office/word/2006/wordml" xmlns:wps="http://schemas.microsoft.com/office/word/2010/wordprocessingShape" mc:Ignorable="w14 w15 wp14">
   <w:endnote w:type="separator" w:id="-1">
     <w:p>
       <w:pPr>
@@ -2991,7 +2967,7 @@
 </file>
 
 <file path=word/footer1.xml><?xml version="1.0" encoding="utf-8"?>
-<w:ftr xmlns:wpc="http://schemas.microsoft.com/office/word/2010/wordprocessingCanvas" xmlns:cx="http://schemas.microsoft.com/office/drawing/2014/chartex" xmlns:cx1="http://schemas.microsoft.com/office/drawing/2015/9/8/chartex" xmlns:cx2="http://schemas.microsoft.com/office/drawing/2015/10/21/chartex" xmlns:cx3="http://schemas.microsoft.com/office/drawing/2016/5/9/chartex" xmlns:cx4="http://schemas.microsoft.com/office/drawing/2016/5/10/chartex" xmlns:cx5="http://schemas.microsoft.com/office/drawing/2016/5/11/chartex" xmlns:mc="http://schemas.openxmlformats.org/markup-compatibility/2006" xmlns:o="urn:schemas-microsoft-com:office:office" xmlns:r="http://schemas.openxmlformats.org/officeDocument/2006/relationships" xmlns:m="http://schemas.openxmlformats.org/officeDocument/2006/math" xmlns:v="urn:schemas-microsoft-com:vml" xmlns:wp14="http://schemas.microsoft.com/office/word/2010/wordprocessingDrawing" xmlns:wp="http://schemas.openxmlformats.org/drawingml/2006/wordprocessingDrawing" xmlns:w10="urn:schemas-microsoft-com:office:word" xmlns:w="http://schemas.openxmlformats.org/wordprocessingml/2006/main" xmlns:w14="http://schemas.microsoft.com/office/word/2010/wordml" xmlns:w15="http://schemas.microsoft.com/office/word/2012/wordml" xmlns:w16se="http://schemas.microsoft.com/office/word/2015/wordml/symex" xmlns:wpg="http://schemas.microsoft.com/office/word/2010/wordprocessingGroup" xmlns:wpi="http://schemas.microsoft.com/office/word/2010/wordprocessingInk" xmlns:wne="http://schemas.microsoft.com/office/word/2006/wordml" xmlns:wps="http://schemas.microsoft.com/office/word/2010/wordprocessingShape" mc:Ignorable="w14 w15 w16se wp14">
+<w:ftr xmlns:wpc="http://schemas.microsoft.com/office/word/2010/wordprocessingCanvas" xmlns:mc="http://schemas.openxmlformats.org/markup-compatibility/2006" xmlns:o="urn:schemas-microsoft-com:office:office" xmlns:r="http://schemas.openxmlformats.org/officeDocument/2006/relationships" xmlns:m="http://schemas.openxmlformats.org/officeDocument/2006/math" xmlns:v="urn:schemas-microsoft-com:vml" xmlns:wp14="http://schemas.microsoft.com/office/word/2010/wordprocessingDrawing" xmlns:wp="http://schemas.openxmlformats.org/drawingml/2006/wordprocessingDrawing" xmlns:w10="urn:schemas-microsoft-com:office:word" xmlns:w="http://schemas.openxmlformats.org/wordprocessingml/2006/main" xmlns:w14="http://schemas.microsoft.com/office/word/2010/wordml" xmlns:w15="http://schemas.microsoft.com/office/word/2012/wordml" xmlns:wpg="http://schemas.microsoft.com/office/word/2010/wordprocessingGroup" xmlns:wpi="http://schemas.microsoft.com/office/word/2010/wordprocessingInk" xmlns:wne="http://schemas.microsoft.com/office/word/2006/wordml" xmlns:wps="http://schemas.microsoft.com/office/word/2010/wordprocessingShape" mc:Ignorable="w14 w15 wp14">
   <w:p>
     <w:pPr>
       <w:pStyle w:val="Fuzeile"/>
@@ -3018,7 +2994,7 @@
 </file>
 
 <file path=word/footnotes.xml><?xml version="1.0" encoding="utf-8"?>
-<w:footnotes xmlns:wpc="http://schemas.microsoft.com/office/word/2010/wordprocessingCanvas" xmlns:cx="http://schemas.microsoft.com/office/drawing/2014/chartex" xmlns:cx1="http://schemas.microsoft.com/office/drawing/2015/9/8/chartex" xmlns:cx2="http://schemas.microsoft.com/office/drawing/2015/10/21/chartex" xmlns:cx3="http://schemas.microsoft.com/office/drawing/2016/5/9/chartex" xmlns:cx4="http://schemas.microsoft.com/office/drawing/2016/5/10/chartex" xmlns:cx5="http://schemas.microsoft.com/office/drawing/2016/5/11/chartex" xmlns:mc="http://schemas.openxmlformats.org/markup-compatibility/2006" xmlns:o="urn:schemas-microsoft-com:office:office" xmlns:r="http://schemas.openxmlformats.org/officeDocument/2006/relationships" xmlns:m="http://schemas.openxmlformats.org/officeDocument/2006/math" xmlns:v="urn:schemas-microsoft-com:vml" xmlns:wp14="http://schemas.microsoft.com/office/word/2010/wordprocessingDrawing" xmlns:wp="http://schemas.openxmlformats.org/drawingml/2006/wordprocessingDrawing" xmlns:w10="urn:schemas-microsoft-com:office:word" xmlns:w="http://schemas.openxmlformats.org/wordprocessingml/2006/main" xmlns:w14="http://schemas.microsoft.com/office/word/2010/wordml" xmlns:w15="http://schemas.microsoft.com/office/word/2012/wordml" xmlns:w16se="http://schemas.microsoft.com/office/word/2015/wordml/symex" xmlns:wpg="http://schemas.microsoft.com/office/word/2010/wordprocessingGroup" xmlns:wpi="http://schemas.microsoft.com/office/word/2010/wordprocessingInk" xmlns:wne="http://schemas.microsoft.com/office/word/2006/wordml" xmlns:wps="http://schemas.microsoft.com/office/word/2010/wordprocessingShape" mc:Ignorable="w14 w15 w16se wp14">
+<w:footnotes xmlns:wpc="http://schemas.microsoft.com/office/word/2010/wordprocessingCanvas" xmlns:mc="http://schemas.openxmlformats.org/markup-compatibility/2006" xmlns:o="urn:schemas-microsoft-com:office:office" xmlns:r="http://schemas.openxmlformats.org/officeDocument/2006/relationships" xmlns:m="http://schemas.openxmlformats.org/officeDocument/2006/math" xmlns:v="urn:schemas-microsoft-com:vml" xmlns:wp14="http://schemas.microsoft.com/office/word/2010/wordprocessingDrawing" xmlns:wp="http://schemas.openxmlformats.org/drawingml/2006/wordprocessingDrawing" xmlns:w10="urn:schemas-microsoft-com:office:word" xmlns:w="http://schemas.openxmlformats.org/wordprocessingml/2006/main" xmlns:w14="http://schemas.microsoft.com/office/word/2010/wordml" xmlns:w15="http://schemas.microsoft.com/office/word/2012/wordml" xmlns:wpg="http://schemas.microsoft.com/office/word/2010/wordprocessingGroup" xmlns:wpi="http://schemas.microsoft.com/office/word/2010/wordprocessingInk" xmlns:wne="http://schemas.microsoft.com/office/word/2006/wordml" xmlns:wps="http://schemas.microsoft.com/office/word/2010/wordprocessingShape" mc:Ignorable="w14 w15 wp14">
   <w:footnote w:type="separator" w:id="-1">
     <w:p>
       <w:pPr>
@@ -3043,7 +3019,7 @@
 </file>
 
 <file path=word/header1.xml><?xml version="1.0" encoding="utf-8"?>
-<w:hdr xmlns:wpc="http://schemas.microsoft.com/office/word/2010/wordprocessingCanvas" xmlns:cx="http://schemas.microsoft.com/office/drawing/2014/chartex" xmlns:cx1="http://schemas.microsoft.com/office/drawing/2015/9/8/chartex" xmlns:cx2="http://schemas.microsoft.com/office/drawing/2015/10/21/chartex" xmlns:cx3="http://schemas.microsoft.com/office/drawing/2016/5/9/chartex" xmlns:cx4="http://schemas.microsoft.com/office/drawing/2016/5/10/chartex" xmlns:cx5="http://schemas.microsoft.com/office/drawing/2016/5/11/chartex" xmlns:mc="http://schemas.openxmlformats.org/markup-compatibility/2006" xmlns:o="urn:schemas-microsoft-com:office:office" xmlns:r="http://schemas.openxmlformats.org/officeDocument/2006/relationships" xmlns:m="http://schemas.openxmlformats.org/officeDocument/2006/math" xmlns:v="urn:schemas-microsoft-com:vml" xmlns:wp14="http://schemas.microsoft.com/office/word/2010/wordprocessingDrawing" xmlns:wp="http://schemas.openxmlformats.org/drawingml/2006/wordprocessingDrawing" xmlns:w10="urn:schemas-microsoft-com:office:word" xmlns:w="http://schemas.openxmlformats.org/wordprocessingml/2006/main" xmlns:w14="http://schemas.microsoft.com/office/word/2010/wordml" xmlns:w15="http://schemas.microsoft.com/office/word/2012/wordml" xmlns:w16se="http://schemas.microsoft.com/office/word/2015/wordml/symex" xmlns:wpg="http://schemas.microsoft.com/office/word/2010/wordprocessingGroup" xmlns:wpi="http://schemas.microsoft.com/office/word/2010/wordprocessingInk" xmlns:wne="http://schemas.microsoft.com/office/word/2006/wordml" xmlns:wps="http://schemas.microsoft.com/office/word/2010/wordprocessingShape" mc:Ignorable="w14 w15 w16se wp14">
+<w:hdr xmlns:wpc="http://schemas.microsoft.com/office/word/2010/wordprocessingCanvas" xmlns:mc="http://schemas.openxmlformats.org/markup-compatibility/2006" xmlns:o="urn:schemas-microsoft-com:office:office" xmlns:r="http://schemas.openxmlformats.org/officeDocument/2006/relationships" xmlns:m="http://schemas.openxmlformats.org/officeDocument/2006/math" xmlns:v="urn:schemas-microsoft-com:vml" xmlns:wp14="http://schemas.microsoft.com/office/word/2010/wordprocessingDrawing" xmlns:wp="http://schemas.openxmlformats.org/drawingml/2006/wordprocessingDrawing" xmlns:w10="urn:schemas-microsoft-com:office:word" xmlns:w="http://schemas.openxmlformats.org/wordprocessingml/2006/main" xmlns:w14="http://schemas.microsoft.com/office/word/2010/wordml" xmlns:w15="http://schemas.microsoft.com/office/word/2012/wordml" xmlns:wpg="http://schemas.microsoft.com/office/word/2010/wordprocessingGroup" xmlns:wpi="http://schemas.microsoft.com/office/word/2010/wordprocessingInk" xmlns:wne="http://schemas.microsoft.com/office/word/2006/wordml" xmlns:wps="http://schemas.microsoft.com/office/word/2010/wordprocessingShape" mc:Ignorable="w14 w15 wp14">
   <w:p>
     <w:pPr>
       <w:pStyle w:val="Kopfzeile"/>
@@ -3201,7 +3177,7 @@
 </file>
 
 <file path=word/numbering.xml><?xml version="1.0" encoding="utf-8"?>
-<w:numbering xmlns:wpc="http://schemas.microsoft.com/office/word/2010/wordprocessingCanvas" xmlns:cx="http://schemas.microsoft.com/office/drawing/2014/chartex" xmlns:cx1="http://schemas.microsoft.com/office/drawing/2015/9/8/chartex" xmlns:cx2="http://schemas.microsoft.com/office/drawing/2015/10/21/chartex" xmlns:cx3="http://schemas.microsoft.com/office/drawing/2016/5/9/chartex" xmlns:cx4="http://schemas.microsoft.com/office/drawing/2016/5/10/chartex" xmlns:cx5="http://schemas.microsoft.com/office/drawing/2016/5/11/chartex" xmlns:mc="http://schemas.openxmlformats.org/markup-compatibility/2006" xmlns:o="urn:schemas-microsoft-com:office:office" xmlns:r="http://schemas.openxmlformats.org/officeDocument/2006/relationships" xmlns:m="http://schemas.openxmlformats.org/officeDocument/2006/math" xmlns:v="urn:schemas-microsoft-com:vml" xmlns:wp14="http://schemas.microsoft.com/office/word/2010/wordprocessingDrawing" xmlns:wp="http://schemas.openxmlformats.org/drawingml/2006/wordprocessingDrawing" xmlns:w10="urn:schemas-microsoft-com:office:word" xmlns:w="http://schemas.openxmlformats.org/wordprocessingml/2006/main" xmlns:w14="http://schemas.microsoft.com/office/word/2010/wordml" xmlns:w15="http://schemas.microsoft.com/office/word/2012/wordml" xmlns:w16se="http://schemas.microsoft.com/office/word/2015/wordml/symex" xmlns:wpg="http://schemas.microsoft.com/office/word/2010/wordprocessingGroup" xmlns:wpi="http://schemas.microsoft.com/office/word/2010/wordprocessingInk" xmlns:wne="http://schemas.microsoft.com/office/word/2006/wordml" xmlns:wps="http://schemas.microsoft.com/office/word/2010/wordprocessingShape" mc:Ignorable="w14 w15 w16se wp14">
+<w:numbering xmlns:wpc="http://schemas.microsoft.com/office/word/2010/wordprocessingCanvas" xmlns:mc="http://schemas.openxmlformats.org/markup-compatibility/2006" xmlns:o="urn:schemas-microsoft-com:office:office" xmlns:r="http://schemas.openxmlformats.org/officeDocument/2006/relationships" xmlns:m="http://schemas.openxmlformats.org/officeDocument/2006/math" xmlns:v="urn:schemas-microsoft-com:vml" xmlns:wp14="http://schemas.microsoft.com/office/word/2010/wordprocessingDrawing" xmlns:wp="http://schemas.openxmlformats.org/drawingml/2006/wordprocessingDrawing" xmlns:w10="urn:schemas-microsoft-com:office:word" xmlns:w="http://schemas.openxmlformats.org/wordprocessingml/2006/main" xmlns:w14="http://schemas.microsoft.com/office/word/2010/wordml" xmlns:w15="http://schemas.microsoft.com/office/word/2012/wordml" xmlns:wpg="http://schemas.microsoft.com/office/word/2010/wordprocessingGroup" xmlns:wpi="http://schemas.microsoft.com/office/word/2010/wordprocessingInk" xmlns:wne="http://schemas.microsoft.com/office/word/2006/wordml" xmlns:wps="http://schemas.microsoft.com/office/word/2010/wordprocessingShape" mc:Ignorable="w14 w15 wp14">
   <w:abstractNum w:abstractNumId="0" w15:restartNumberingAfterBreak="0">
     <w:nsid w:val="0EA5769E"/>
     <w:multiLevelType w:val="hybridMultilevel"/>
@@ -3553,7 +3529,7 @@
 </file>
 
 <file path=word/styles.xml><?xml version="1.0" encoding="utf-8"?>
-<w:styles xmlns:mc="http://schemas.openxmlformats.org/markup-compatibility/2006" xmlns:r="http://schemas.openxmlformats.org/officeDocument/2006/relationships" xmlns:w="http://schemas.openxmlformats.org/wordprocessingml/2006/main" xmlns:w14="http://schemas.microsoft.com/office/word/2010/wordml" xmlns:w15="http://schemas.microsoft.com/office/word/2012/wordml" xmlns:w16se="http://schemas.microsoft.com/office/word/2015/wordml/symex" mc:Ignorable="w14 w15 w16se">
+<w:styles xmlns:mc="http://schemas.openxmlformats.org/markup-compatibility/2006" xmlns:r="http://schemas.openxmlformats.org/officeDocument/2006/relationships" xmlns:w="http://schemas.openxmlformats.org/wordprocessingml/2006/main" xmlns:w14="http://schemas.microsoft.com/office/word/2010/wordml" xmlns:w15="http://schemas.microsoft.com/office/word/2012/wordml" mc:Ignorable="w14 w15">
   <w:docDefaults>
     <w:rPrDefault>
       <w:rPr>
@@ -3563,7 +3539,7 @@
     </w:rPrDefault>
     <w:pPrDefault/>
   </w:docDefaults>
-  <w:latentStyles w:defLockedState="0" w:defUIPriority="99" w:defSemiHidden="0" w:defUnhideWhenUsed="0" w:defQFormat="0" w:count="374">
+  <w:latentStyles w:defLockedState="0" w:defUIPriority="99" w:defSemiHidden="0" w:defUnhideWhenUsed="0" w:defQFormat="0" w:count="371">
     <w:lsdException w:name="Normal" w:uiPriority="0" w:qFormat="1"/>
     <w:lsdException w:name="heading 1" w:uiPriority="9" w:qFormat="1"/>
     <w:lsdException w:name="heading 2" w:semiHidden="1" w:uiPriority="9" w:unhideWhenUsed="1" w:qFormat="1"/>
@@ -3935,9 +3911,6 @@
     <w:lsdException w:name="List Table 5 Dark Accent 6" w:uiPriority="50"/>
     <w:lsdException w:name="List Table 6 Colorful Accent 6" w:uiPriority="51"/>
     <w:lsdException w:name="List Table 7 Colorful Accent 6" w:uiPriority="52"/>
-    <w:lsdException w:name="Mention" w:semiHidden="1" w:unhideWhenUsed="1"/>
-    <w:lsdException w:name="Smart Hyperlink" w:semiHidden="1" w:unhideWhenUsed="1"/>
-    <w:lsdException w:name="Hashtag" w:semiHidden="1" w:unhideWhenUsed="1"/>
   </w:latentStyles>
   <w:style w:type="paragraph" w:default="1" w:styleId="Standard">
     <w:name w:val="Normal"/>
@@ -4357,7 +4330,7 @@
 </file>
 
 <file path=customXml/itemProps1.xml><?xml version="1.0" encoding="utf-8"?>
-<ds:datastoreItem xmlns:ds="http://schemas.openxmlformats.org/officeDocument/2006/customXml" ds:itemID="{A1036A73-F85F-4A7D-BE81-79E8C9E80C3B}">
+<ds:datastoreItem xmlns:ds="http://schemas.openxmlformats.org/officeDocument/2006/customXml" ds:itemID="{AE08A5BC-4F00-4C69-8A5A-CCAA504F8573}">
   <ds:schemaRefs>
     <ds:schemaRef ds:uri="http://schemas.openxmlformats.org/officeDocument/2006/bibliography"/>
   </ds:schemaRefs>

</xml_diff>